<commit_message>
update with respect to main distances/angles
</commit_message>
<xml_diff>
--- a/10_test_protocols/T-FUNC-009-1_Test_protocol.docx
+++ b/10_test_protocols/T-FUNC-009-1_Test_protocol.docx
@@ -296,10 +296,18 @@
     </w:p>
     <w:p>
       <w:pPr>
+        <w:spacing w:after="200" w:line="276" w:lineRule="auto"/>
+        <w:jc w:val="left"/>
         <w:rPr>
           <w:lang w:val="en-US"/>
         </w:rPr>
       </w:pPr>
+      <w:r>
+        <w:rPr>
+          <w:lang w:val="en-US"/>
+        </w:rPr>
+        <w:br w:type="page"/>
+      </w:r>
     </w:p>
     <w:p>
       <w:pPr>
@@ -313,6 +321,7 @@
           <w:b/>
           <w:lang w:val="en-US"/>
         </w:rPr>
+        <w:lastRenderedPageBreak/>
         <w:t>Test table:</w:t>
       </w:r>
     </w:p>
@@ -423,6 +432,799 @@
               <w:rPr>
                 <w:lang w:val="en-US"/>
               </w:rPr>
+              <w:t>0,</w:t>
+            </w:r>
+            <w:r>
+              <w:rPr>
+                <w:lang w:val="en-US"/>
+              </w:rPr>
+              <w:t>1</w:t>
+            </w:r>
+          </w:p>
+        </w:tc>
+        <w:tc>
+          <w:tcPr>
+            <w:tcW w:w="4222" w:type="dxa"/>
+          </w:tcPr>
+          <w:p>
+            <w:pPr>
+              <w:rPr>
+                <w:lang w:val="en-US"/>
+              </w:rPr>
+            </w:pPr>
+          </w:p>
+        </w:tc>
+      </w:tr>
+      <w:tr>
+        <w:tc>
+          <w:tcPr>
+            <w:tcW w:w="1345" w:type="dxa"/>
+          </w:tcPr>
+          <w:p>
+            <w:pPr>
+              <w:rPr>
+                <w:lang w:val="en-US"/>
+              </w:rPr>
+            </w:pPr>
+            <w:r>
+              <w:rPr>
+                <w:lang w:val="en-US"/>
+              </w:rPr>
+              <w:t>2</w:t>
+            </w:r>
+          </w:p>
+        </w:tc>
+        <w:tc>
+          <w:tcPr>
+            <w:tcW w:w="3721" w:type="dxa"/>
+          </w:tcPr>
+          <w:p>
+            <w:pPr>
+              <w:rPr>
+                <w:lang w:val="en-US"/>
+              </w:rPr>
+            </w:pPr>
+            <w:r>
+              <w:rPr>
+                <w:lang w:val="en-US"/>
+              </w:rPr>
+              <w:t>0,</w:t>
+            </w:r>
+            <w:r>
+              <w:rPr>
+                <w:lang w:val="en-US"/>
+              </w:rPr>
+              <w:t>1</w:t>
+            </w:r>
+          </w:p>
+        </w:tc>
+        <w:tc>
+          <w:tcPr>
+            <w:tcW w:w="4222" w:type="dxa"/>
+          </w:tcPr>
+          <w:p>
+            <w:pPr>
+              <w:rPr>
+                <w:lang w:val="en-US"/>
+              </w:rPr>
+            </w:pPr>
+          </w:p>
+        </w:tc>
+      </w:tr>
+      <w:tr>
+        <w:tc>
+          <w:tcPr>
+            <w:tcW w:w="1345" w:type="dxa"/>
+          </w:tcPr>
+          <w:p>
+            <w:pPr>
+              <w:rPr>
+                <w:lang w:val="en-US"/>
+              </w:rPr>
+            </w:pPr>
+            <w:r>
+              <w:rPr>
+                <w:lang w:val="en-US"/>
+              </w:rPr>
+              <w:t>3</w:t>
+            </w:r>
+          </w:p>
+        </w:tc>
+        <w:tc>
+          <w:tcPr>
+            <w:tcW w:w="3721" w:type="dxa"/>
+          </w:tcPr>
+          <w:p>
+            <w:pPr>
+              <w:rPr>
+                <w:lang w:val="en-US"/>
+              </w:rPr>
+            </w:pPr>
+            <w:r>
+              <w:rPr>
+                <w:lang w:val="en-US"/>
+              </w:rPr>
+              <w:t>0,</w:t>
+            </w:r>
+            <w:r>
+              <w:rPr>
+                <w:lang w:val="en-US"/>
+              </w:rPr>
+              <w:t>1</w:t>
+            </w:r>
+          </w:p>
+        </w:tc>
+        <w:tc>
+          <w:tcPr>
+            <w:tcW w:w="4222" w:type="dxa"/>
+          </w:tcPr>
+          <w:p>
+            <w:pPr>
+              <w:rPr>
+                <w:lang w:val="en-US"/>
+              </w:rPr>
+            </w:pPr>
+          </w:p>
+        </w:tc>
+      </w:tr>
+      <w:tr>
+        <w:tc>
+          <w:tcPr>
+            <w:tcW w:w="1345" w:type="dxa"/>
+          </w:tcPr>
+          <w:p>
+            <w:pPr>
+              <w:rPr>
+                <w:lang w:val="en-US"/>
+              </w:rPr>
+            </w:pPr>
+            <w:r>
+              <w:rPr>
+                <w:lang w:val="en-US"/>
+              </w:rPr>
+              <w:t>4</w:t>
+            </w:r>
+          </w:p>
+        </w:tc>
+        <w:tc>
+          <w:tcPr>
+            <w:tcW w:w="3721" w:type="dxa"/>
+          </w:tcPr>
+          <w:p>
+            <w:pPr>
+              <w:rPr>
+                <w:lang w:val="en-US"/>
+              </w:rPr>
+            </w:pPr>
+            <w:r>
+              <w:rPr>
+                <w:lang w:val="en-US"/>
+              </w:rPr>
+              <w:t>0,</w:t>
+            </w:r>
+            <w:r>
+              <w:rPr>
+                <w:lang w:val="en-US"/>
+              </w:rPr>
+              <w:t>1</w:t>
+            </w:r>
+          </w:p>
+        </w:tc>
+        <w:tc>
+          <w:tcPr>
+            <w:tcW w:w="4222" w:type="dxa"/>
+          </w:tcPr>
+          <w:p>
+            <w:pPr>
+              <w:rPr>
+                <w:lang w:val="en-US"/>
+              </w:rPr>
+            </w:pPr>
+          </w:p>
+        </w:tc>
+      </w:tr>
+      <w:tr>
+        <w:tc>
+          <w:tcPr>
+            <w:tcW w:w="1345" w:type="dxa"/>
+          </w:tcPr>
+          <w:p>
+            <w:pPr>
+              <w:rPr>
+                <w:lang w:val="en-US"/>
+              </w:rPr>
+            </w:pPr>
+            <w:r>
+              <w:rPr>
+                <w:lang w:val="en-US"/>
+              </w:rPr>
+              <w:t>5</w:t>
+            </w:r>
+          </w:p>
+        </w:tc>
+        <w:tc>
+          <w:tcPr>
+            <w:tcW w:w="3721" w:type="dxa"/>
+          </w:tcPr>
+          <w:p>
+            <w:pPr>
+              <w:rPr>
+                <w:lang w:val="en-US"/>
+              </w:rPr>
+            </w:pPr>
+            <w:r>
+              <w:rPr>
+                <w:lang w:val="en-US"/>
+              </w:rPr>
+              <w:t>0,</w:t>
+            </w:r>
+            <w:r>
+              <w:rPr>
+                <w:lang w:val="en-US"/>
+              </w:rPr>
+              <w:t>1</w:t>
+            </w:r>
+          </w:p>
+        </w:tc>
+        <w:tc>
+          <w:tcPr>
+            <w:tcW w:w="4222" w:type="dxa"/>
+          </w:tcPr>
+          <w:p>
+            <w:pPr>
+              <w:rPr>
+                <w:lang w:val="en-US"/>
+              </w:rPr>
+            </w:pPr>
+          </w:p>
+        </w:tc>
+      </w:tr>
+      <w:tr>
+        <w:tc>
+          <w:tcPr>
+            <w:tcW w:w="1345" w:type="dxa"/>
+          </w:tcPr>
+          <w:p>
+            <w:pPr>
+              <w:rPr>
+                <w:lang w:val="en-US"/>
+              </w:rPr>
+            </w:pPr>
+            <w:r>
+              <w:rPr>
+                <w:lang w:val="en-US"/>
+              </w:rPr>
+              <w:t>6</w:t>
+            </w:r>
+          </w:p>
+        </w:tc>
+        <w:tc>
+          <w:tcPr>
+            <w:tcW w:w="3721" w:type="dxa"/>
+          </w:tcPr>
+          <w:p>
+            <w:pPr>
+              <w:rPr>
+                <w:lang w:val="en-US"/>
+              </w:rPr>
+            </w:pPr>
+            <w:r>
+              <w:rPr>
+                <w:lang w:val="en-US"/>
+              </w:rPr>
+              <w:t>0,</w:t>
+            </w:r>
+            <w:r>
+              <w:rPr>
+                <w:lang w:val="en-US"/>
+              </w:rPr>
+              <w:t>3</w:t>
+            </w:r>
+          </w:p>
+        </w:tc>
+        <w:tc>
+          <w:tcPr>
+            <w:tcW w:w="4222" w:type="dxa"/>
+          </w:tcPr>
+          <w:p>
+            <w:pPr>
+              <w:rPr>
+                <w:lang w:val="en-US"/>
+              </w:rPr>
+            </w:pPr>
+          </w:p>
+        </w:tc>
+      </w:tr>
+      <w:tr>
+        <w:trPr>
+          <w:trHeight w:val="384"/>
+        </w:trPr>
+        <w:tc>
+          <w:tcPr>
+            <w:tcW w:w="1345" w:type="dxa"/>
+          </w:tcPr>
+          <w:p>
+            <w:pPr>
+              <w:rPr>
+                <w:lang w:val="en-US"/>
+              </w:rPr>
+            </w:pPr>
+            <w:r>
+              <w:rPr>
+                <w:lang w:val="en-US"/>
+              </w:rPr>
+              <w:t>7</w:t>
+            </w:r>
+          </w:p>
+        </w:tc>
+        <w:tc>
+          <w:tcPr>
+            <w:tcW w:w="3721" w:type="dxa"/>
+          </w:tcPr>
+          <w:p>
+            <w:pPr>
+              <w:rPr>
+                <w:lang w:val="en-US"/>
+              </w:rPr>
+            </w:pPr>
+            <w:r>
+              <w:rPr>
+                <w:lang w:val="en-US"/>
+              </w:rPr>
+              <w:t>0,</w:t>
+            </w:r>
+            <w:r>
+              <w:rPr>
+                <w:lang w:val="en-US"/>
+              </w:rPr>
+              <w:t>3</w:t>
+            </w:r>
+          </w:p>
+        </w:tc>
+        <w:tc>
+          <w:tcPr>
+            <w:tcW w:w="4222" w:type="dxa"/>
+          </w:tcPr>
+          <w:p>
+            <w:pPr>
+              <w:rPr>
+                <w:lang w:val="en-US"/>
+              </w:rPr>
+            </w:pPr>
+          </w:p>
+        </w:tc>
+      </w:tr>
+      <w:tr>
+        <w:tc>
+          <w:tcPr>
+            <w:tcW w:w="1345" w:type="dxa"/>
+          </w:tcPr>
+          <w:p>
+            <w:pPr>
+              <w:rPr>
+                <w:lang w:val="en-US"/>
+              </w:rPr>
+            </w:pPr>
+            <w:r>
+              <w:rPr>
+                <w:lang w:val="en-US"/>
+              </w:rPr>
+              <w:t>8</w:t>
+            </w:r>
+          </w:p>
+        </w:tc>
+        <w:tc>
+          <w:tcPr>
+            <w:tcW w:w="3721" w:type="dxa"/>
+          </w:tcPr>
+          <w:p>
+            <w:pPr>
+              <w:rPr>
+                <w:lang w:val="en-US"/>
+              </w:rPr>
+            </w:pPr>
+            <w:r>
+              <w:rPr>
+                <w:lang w:val="en-US"/>
+              </w:rPr>
+              <w:t>0,</w:t>
+            </w:r>
+            <w:r>
+              <w:rPr>
+                <w:lang w:val="en-US"/>
+              </w:rPr>
+              <w:t>3</w:t>
+            </w:r>
+          </w:p>
+        </w:tc>
+        <w:tc>
+          <w:tcPr>
+            <w:tcW w:w="4222" w:type="dxa"/>
+          </w:tcPr>
+          <w:p>
+            <w:pPr>
+              <w:rPr>
+                <w:lang w:val="en-US"/>
+              </w:rPr>
+            </w:pPr>
+          </w:p>
+        </w:tc>
+      </w:tr>
+      <w:tr>
+        <w:tc>
+          <w:tcPr>
+            <w:tcW w:w="1345" w:type="dxa"/>
+          </w:tcPr>
+          <w:p>
+            <w:pPr>
+              <w:rPr>
+                <w:lang w:val="en-US"/>
+              </w:rPr>
+            </w:pPr>
+            <w:r>
+              <w:rPr>
+                <w:lang w:val="en-US"/>
+              </w:rPr>
+              <w:t>9</w:t>
+            </w:r>
+          </w:p>
+        </w:tc>
+        <w:tc>
+          <w:tcPr>
+            <w:tcW w:w="3721" w:type="dxa"/>
+          </w:tcPr>
+          <w:p>
+            <w:pPr>
+              <w:rPr>
+                <w:lang w:val="en-US"/>
+              </w:rPr>
+            </w:pPr>
+            <w:r>
+              <w:rPr>
+                <w:lang w:val="en-US"/>
+              </w:rPr>
+              <w:t>0,</w:t>
+            </w:r>
+            <w:r>
+              <w:rPr>
+                <w:lang w:val="en-US"/>
+              </w:rPr>
+              <w:t>3</w:t>
+            </w:r>
+          </w:p>
+        </w:tc>
+        <w:tc>
+          <w:tcPr>
+            <w:tcW w:w="4222" w:type="dxa"/>
+          </w:tcPr>
+          <w:p>
+            <w:pPr>
+              <w:rPr>
+                <w:lang w:val="en-US"/>
+              </w:rPr>
+            </w:pPr>
+          </w:p>
+        </w:tc>
+      </w:tr>
+      <w:tr>
+        <w:tc>
+          <w:tcPr>
+            <w:tcW w:w="1345" w:type="dxa"/>
+          </w:tcPr>
+          <w:p>
+            <w:pPr>
+              <w:rPr>
+                <w:lang w:val="en-US"/>
+              </w:rPr>
+            </w:pPr>
+            <w:r>
+              <w:rPr>
+                <w:lang w:val="en-US"/>
+              </w:rPr>
+              <w:t>10</w:t>
+            </w:r>
+          </w:p>
+        </w:tc>
+        <w:tc>
+          <w:tcPr>
+            <w:tcW w:w="3721" w:type="dxa"/>
+          </w:tcPr>
+          <w:p>
+            <w:pPr>
+              <w:rPr>
+                <w:lang w:val="en-US"/>
+              </w:rPr>
+            </w:pPr>
+            <w:r>
+              <w:rPr>
+                <w:lang w:val="en-US"/>
+              </w:rPr>
+              <w:t>0,</w:t>
+            </w:r>
+            <w:r>
+              <w:rPr>
+                <w:lang w:val="en-US"/>
+              </w:rPr>
+              <w:t>3</w:t>
+            </w:r>
+          </w:p>
+        </w:tc>
+        <w:tc>
+          <w:tcPr>
+            <w:tcW w:w="4222" w:type="dxa"/>
+          </w:tcPr>
+          <w:p>
+            <w:pPr>
+              <w:rPr>
+                <w:lang w:val="en-US"/>
+              </w:rPr>
+            </w:pPr>
+          </w:p>
+        </w:tc>
+      </w:tr>
+      <w:tr>
+        <w:tc>
+          <w:tcPr>
+            <w:tcW w:w="1345" w:type="dxa"/>
+          </w:tcPr>
+          <w:p>
+            <w:pPr>
+              <w:rPr>
+                <w:lang w:val="en-US"/>
+              </w:rPr>
+            </w:pPr>
+            <w:r>
+              <w:rPr>
+                <w:lang w:val="en-US"/>
+              </w:rPr>
+              <w:t>11</w:t>
+            </w:r>
+          </w:p>
+        </w:tc>
+        <w:tc>
+          <w:tcPr>
+            <w:tcW w:w="3721" w:type="dxa"/>
+          </w:tcPr>
+          <w:p>
+            <w:pPr>
+              <w:rPr>
+                <w:lang w:val="en-US"/>
+              </w:rPr>
+            </w:pPr>
+            <w:r>
+              <w:rPr>
+                <w:lang w:val="en-US"/>
+              </w:rPr>
+              <w:t>0,</w:t>
+            </w:r>
+            <w:r>
+              <w:rPr>
+                <w:lang w:val="en-US"/>
+              </w:rPr>
+              <w:t>3</w:t>
+            </w:r>
+          </w:p>
+        </w:tc>
+        <w:tc>
+          <w:tcPr>
+            <w:tcW w:w="4222" w:type="dxa"/>
+          </w:tcPr>
+          <w:p>
+            <w:pPr>
+              <w:rPr>
+                <w:lang w:val="en-US"/>
+              </w:rPr>
+            </w:pPr>
+          </w:p>
+        </w:tc>
+      </w:tr>
+      <w:tr>
+        <w:tc>
+          <w:tcPr>
+            <w:tcW w:w="1345" w:type="dxa"/>
+          </w:tcPr>
+          <w:p>
+            <w:pPr>
+              <w:rPr>
+                <w:lang w:val="en-US"/>
+              </w:rPr>
+            </w:pPr>
+            <w:r>
+              <w:rPr>
+                <w:lang w:val="en-US"/>
+              </w:rPr>
+              <w:t>12</w:t>
+            </w:r>
+          </w:p>
+        </w:tc>
+        <w:tc>
+          <w:tcPr>
+            <w:tcW w:w="3721" w:type="dxa"/>
+          </w:tcPr>
+          <w:p>
+            <w:pPr>
+              <w:rPr>
+                <w:lang w:val="en-US"/>
+              </w:rPr>
+            </w:pPr>
+            <w:r>
+              <w:rPr>
+                <w:lang w:val="en-US"/>
+              </w:rPr>
+              <w:t>0,</w:t>
+            </w:r>
+            <w:r>
+              <w:rPr>
+                <w:lang w:val="en-US"/>
+              </w:rPr>
+              <w:t>3</w:t>
+            </w:r>
+          </w:p>
+        </w:tc>
+        <w:tc>
+          <w:tcPr>
+            <w:tcW w:w="4222" w:type="dxa"/>
+          </w:tcPr>
+          <w:p>
+            <w:pPr>
+              <w:rPr>
+                <w:lang w:val="en-US"/>
+              </w:rPr>
+            </w:pPr>
+          </w:p>
+        </w:tc>
+      </w:tr>
+      <w:tr>
+        <w:tc>
+          <w:tcPr>
+            <w:tcW w:w="1345" w:type="dxa"/>
+          </w:tcPr>
+          <w:p>
+            <w:pPr>
+              <w:rPr>
+                <w:lang w:val="en-US"/>
+              </w:rPr>
+            </w:pPr>
+            <w:r>
+              <w:rPr>
+                <w:lang w:val="en-US"/>
+              </w:rPr>
+              <w:t>13</w:t>
+            </w:r>
+          </w:p>
+        </w:tc>
+        <w:tc>
+          <w:tcPr>
+            <w:tcW w:w="3721" w:type="dxa"/>
+          </w:tcPr>
+          <w:p>
+            <w:pPr>
+              <w:rPr>
+                <w:lang w:val="en-US"/>
+              </w:rPr>
+            </w:pPr>
+            <w:r>
+              <w:rPr>
+                <w:lang w:val="en-US"/>
+              </w:rPr>
+              <w:t>0,</w:t>
+            </w:r>
+            <w:r>
+              <w:rPr>
+                <w:lang w:val="en-US"/>
+              </w:rPr>
+              <w:t>3</w:t>
+            </w:r>
+          </w:p>
+        </w:tc>
+        <w:tc>
+          <w:tcPr>
+            <w:tcW w:w="4222" w:type="dxa"/>
+          </w:tcPr>
+          <w:p>
+            <w:pPr>
+              <w:rPr>
+                <w:lang w:val="en-US"/>
+              </w:rPr>
+            </w:pPr>
+          </w:p>
+        </w:tc>
+      </w:tr>
+      <w:tr>
+        <w:tc>
+          <w:tcPr>
+            <w:tcW w:w="1345" w:type="dxa"/>
+          </w:tcPr>
+          <w:p>
+            <w:pPr>
+              <w:rPr>
+                <w:lang w:val="en-US"/>
+              </w:rPr>
+            </w:pPr>
+            <w:r>
+              <w:rPr>
+                <w:lang w:val="en-US"/>
+              </w:rPr>
+              <w:t>14</w:t>
+            </w:r>
+          </w:p>
+        </w:tc>
+        <w:tc>
+          <w:tcPr>
+            <w:tcW w:w="3721" w:type="dxa"/>
+          </w:tcPr>
+          <w:p>
+            <w:pPr>
+              <w:rPr>
+                <w:lang w:val="en-US"/>
+              </w:rPr>
+            </w:pPr>
+            <w:r>
+              <w:rPr>
+                <w:lang w:val="en-US"/>
+              </w:rPr>
+              <w:t>0,</w:t>
+            </w:r>
+            <w:r>
+              <w:rPr>
+                <w:lang w:val="en-US"/>
+              </w:rPr>
+              <w:t>5</w:t>
+            </w:r>
+          </w:p>
+        </w:tc>
+        <w:tc>
+          <w:tcPr>
+            <w:tcW w:w="4222" w:type="dxa"/>
+          </w:tcPr>
+          <w:p>
+            <w:pPr>
+              <w:rPr>
+                <w:lang w:val="en-US"/>
+              </w:rPr>
+            </w:pPr>
+          </w:p>
+        </w:tc>
+      </w:tr>
+      <w:tr>
+        <w:tc>
+          <w:tcPr>
+            <w:tcW w:w="1345" w:type="dxa"/>
+          </w:tcPr>
+          <w:p>
+            <w:pPr>
+              <w:rPr>
+                <w:lang w:val="en-US"/>
+              </w:rPr>
+            </w:pPr>
+            <w:r>
+              <w:rPr>
+                <w:lang w:val="en-US"/>
+              </w:rPr>
+              <w:t>1</w:t>
+            </w:r>
+            <w:r>
+              <w:rPr>
+                <w:lang w:val="en-US"/>
+              </w:rPr>
+              <w:t>5</w:t>
+            </w:r>
+          </w:p>
+        </w:tc>
+        <w:tc>
+          <w:tcPr>
+            <w:tcW w:w="3721" w:type="dxa"/>
+          </w:tcPr>
+          <w:p>
+            <w:pPr>
+              <w:rPr>
+                <w:lang w:val="en-US"/>
+              </w:rPr>
+            </w:pPr>
+            <w:r>
+              <w:rPr>
+                <w:lang w:val="en-US"/>
+              </w:rPr>
               <w:t>0,5</w:t>
             </w:r>
           </w:p>
@@ -455,107 +1257,617 @@
               <w:rPr>
                 <w:lang w:val="en-US"/>
               </w:rPr>
+              <w:t>1</w:t>
+            </w:r>
+            <w:r>
+              <w:rPr>
+                <w:lang w:val="en-US"/>
+              </w:rPr>
+              <w:t>6</w:t>
+            </w:r>
+          </w:p>
+        </w:tc>
+        <w:tc>
+          <w:tcPr>
+            <w:tcW w:w="3721" w:type="dxa"/>
+          </w:tcPr>
+          <w:p>
+            <w:pPr>
+              <w:rPr>
+                <w:lang w:val="en-US"/>
+              </w:rPr>
+            </w:pPr>
+            <w:r>
+              <w:rPr>
+                <w:lang w:val="en-US"/>
+              </w:rPr>
+              <w:t>0,</w:t>
+            </w:r>
+            <w:r>
+              <w:rPr>
+                <w:lang w:val="en-US"/>
+              </w:rPr>
+              <w:t>5</w:t>
+            </w:r>
+          </w:p>
+        </w:tc>
+        <w:tc>
+          <w:tcPr>
+            <w:tcW w:w="4222" w:type="dxa"/>
+          </w:tcPr>
+          <w:p>
+            <w:pPr>
+              <w:rPr>
+                <w:lang w:val="en-US"/>
+              </w:rPr>
+            </w:pPr>
+          </w:p>
+        </w:tc>
+      </w:tr>
+      <w:tr>
+        <w:tc>
+          <w:tcPr>
+            <w:tcW w:w="1345" w:type="dxa"/>
+          </w:tcPr>
+          <w:p>
+            <w:pPr>
+              <w:rPr>
+                <w:lang w:val="en-US"/>
+              </w:rPr>
+            </w:pPr>
+            <w:r>
+              <w:rPr>
+                <w:lang w:val="en-US"/>
+              </w:rPr>
+              <w:t>1</w:t>
+            </w:r>
+            <w:r>
+              <w:rPr>
+                <w:lang w:val="en-US"/>
+              </w:rPr>
+              <w:t>7</w:t>
+            </w:r>
+          </w:p>
+        </w:tc>
+        <w:tc>
+          <w:tcPr>
+            <w:tcW w:w="3721" w:type="dxa"/>
+          </w:tcPr>
+          <w:p>
+            <w:pPr>
+              <w:rPr>
+                <w:lang w:val="en-US"/>
+              </w:rPr>
+            </w:pPr>
+            <w:r>
+              <w:rPr>
+                <w:lang w:val="en-US"/>
+              </w:rPr>
+              <w:t>0,</w:t>
+            </w:r>
+            <w:r>
+              <w:rPr>
+                <w:lang w:val="en-US"/>
+              </w:rPr>
+              <w:t>5</w:t>
+            </w:r>
+          </w:p>
+        </w:tc>
+        <w:tc>
+          <w:tcPr>
+            <w:tcW w:w="4222" w:type="dxa"/>
+          </w:tcPr>
+          <w:p>
+            <w:pPr>
+              <w:rPr>
+                <w:lang w:val="en-US"/>
+              </w:rPr>
+            </w:pPr>
+          </w:p>
+        </w:tc>
+      </w:tr>
+      <w:tr>
+        <w:tc>
+          <w:tcPr>
+            <w:tcW w:w="1345" w:type="dxa"/>
+          </w:tcPr>
+          <w:p>
+            <w:pPr>
+              <w:rPr>
+                <w:lang w:val="en-US"/>
+              </w:rPr>
+            </w:pPr>
+            <w:r>
+              <w:rPr>
+                <w:lang w:val="en-US"/>
+              </w:rPr>
+              <w:t>1</w:t>
+            </w:r>
+            <w:r>
+              <w:rPr>
+                <w:lang w:val="en-US"/>
+              </w:rPr>
+              <w:t>8</w:t>
+            </w:r>
+          </w:p>
+        </w:tc>
+        <w:tc>
+          <w:tcPr>
+            <w:tcW w:w="3721" w:type="dxa"/>
+          </w:tcPr>
+          <w:p>
+            <w:pPr>
+              <w:rPr>
+                <w:lang w:val="en-US"/>
+              </w:rPr>
+            </w:pPr>
+            <w:r>
+              <w:rPr>
+                <w:lang w:val="en-US"/>
+              </w:rPr>
+              <w:t>0,</w:t>
+            </w:r>
+            <w:r>
+              <w:rPr>
+                <w:lang w:val="en-US"/>
+              </w:rPr>
+              <w:t>5</w:t>
+            </w:r>
+          </w:p>
+        </w:tc>
+        <w:tc>
+          <w:tcPr>
+            <w:tcW w:w="4222" w:type="dxa"/>
+          </w:tcPr>
+          <w:p>
+            <w:pPr>
+              <w:rPr>
+                <w:lang w:val="en-US"/>
+              </w:rPr>
+            </w:pPr>
+          </w:p>
+        </w:tc>
+      </w:tr>
+      <w:tr>
+        <w:tc>
+          <w:tcPr>
+            <w:tcW w:w="1345" w:type="dxa"/>
+          </w:tcPr>
+          <w:p>
+            <w:pPr>
+              <w:rPr>
+                <w:lang w:val="en-US"/>
+              </w:rPr>
+            </w:pPr>
+            <w:r>
+              <w:rPr>
+                <w:lang w:val="en-US"/>
+              </w:rPr>
+              <w:t>1</w:t>
+            </w:r>
+            <w:r>
+              <w:rPr>
+                <w:lang w:val="en-US"/>
+              </w:rPr>
+              <w:t>9</w:t>
+            </w:r>
+          </w:p>
+        </w:tc>
+        <w:tc>
+          <w:tcPr>
+            <w:tcW w:w="3721" w:type="dxa"/>
+          </w:tcPr>
+          <w:p>
+            <w:pPr>
+              <w:rPr>
+                <w:lang w:val="en-US"/>
+              </w:rPr>
+            </w:pPr>
+            <w:r>
+              <w:rPr>
+                <w:lang w:val="en-US"/>
+              </w:rPr>
+              <w:t>0,</w:t>
+            </w:r>
+            <w:r>
+              <w:rPr>
+                <w:lang w:val="en-US"/>
+              </w:rPr>
+              <w:t>8</w:t>
+            </w:r>
+          </w:p>
+        </w:tc>
+        <w:tc>
+          <w:tcPr>
+            <w:tcW w:w="4222" w:type="dxa"/>
+          </w:tcPr>
+          <w:p>
+            <w:pPr>
+              <w:rPr>
+                <w:lang w:val="en-US"/>
+              </w:rPr>
+            </w:pPr>
+          </w:p>
+        </w:tc>
+      </w:tr>
+      <w:tr>
+        <w:tc>
+          <w:tcPr>
+            <w:tcW w:w="1345" w:type="dxa"/>
+          </w:tcPr>
+          <w:p>
+            <w:pPr>
+              <w:rPr>
+                <w:lang w:val="en-US"/>
+              </w:rPr>
+            </w:pPr>
+            <w:r>
+              <w:rPr>
+                <w:lang w:val="en-US"/>
+              </w:rPr>
+              <w:t>20</w:t>
+            </w:r>
+          </w:p>
+        </w:tc>
+        <w:tc>
+          <w:tcPr>
+            <w:tcW w:w="3721" w:type="dxa"/>
+          </w:tcPr>
+          <w:p>
+            <w:pPr>
+              <w:rPr>
+                <w:lang w:val="en-US"/>
+              </w:rPr>
+            </w:pPr>
+            <w:r>
+              <w:rPr>
+                <w:lang w:val="en-US"/>
+              </w:rPr>
+              <w:t>0,</w:t>
+            </w:r>
+            <w:r>
+              <w:rPr>
+                <w:lang w:val="en-US"/>
+              </w:rPr>
+              <w:t>8</w:t>
+            </w:r>
+          </w:p>
+        </w:tc>
+        <w:tc>
+          <w:tcPr>
+            <w:tcW w:w="4222" w:type="dxa"/>
+          </w:tcPr>
+          <w:p>
+            <w:pPr>
+              <w:rPr>
+                <w:lang w:val="en-US"/>
+              </w:rPr>
+            </w:pPr>
+          </w:p>
+        </w:tc>
+      </w:tr>
+      <w:tr>
+        <w:tc>
+          <w:tcPr>
+            <w:tcW w:w="1345" w:type="dxa"/>
+          </w:tcPr>
+          <w:p>
+            <w:pPr>
+              <w:rPr>
+                <w:lang w:val="en-US"/>
+              </w:rPr>
+            </w:pPr>
+            <w:r>
+              <w:rPr>
+                <w:lang w:val="en-US"/>
+              </w:rPr>
+              <w:t>21</w:t>
+            </w:r>
+          </w:p>
+        </w:tc>
+        <w:tc>
+          <w:tcPr>
+            <w:tcW w:w="3721" w:type="dxa"/>
+          </w:tcPr>
+          <w:p>
+            <w:pPr>
+              <w:rPr>
+                <w:lang w:val="en-US"/>
+              </w:rPr>
+            </w:pPr>
+            <w:r>
+              <w:rPr>
+                <w:lang w:val="en-US"/>
+              </w:rPr>
+              <w:t>0,8</w:t>
+            </w:r>
+          </w:p>
+        </w:tc>
+        <w:tc>
+          <w:tcPr>
+            <w:tcW w:w="4222" w:type="dxa"/>
+          </w:tcPr>
+          <w:p>
+            <w:pPr>
+              <w:rPr>
+                <w:lang w:val="en-US"/>
+              </w:rPr>
+            </w:pPr>
+          </w:p>
+        </w:tc>
+      </w:tr>
+      <w:tr>
+        <w:tc>
+          <w:tcPr>
+            <w:tcW w:w="1345" w:type="dxa"/>
+          </w:tcPr>
+          <w:p>
+            <w:pPr>
+              <w:rPr>
+                <w:lang w:val="en-US"/>
+              </w:rPr>
+            </w:pPr>
+            <w:r>
+              <w:rPr>
+                <w:lang w:val="en-US"/>
+              </w:rPr>
+              <w:t>22</w:t>
+            </w:r>
+          </w:p>
+        </w:tc>
+        <w:tc>
+          <w:tcPr>
+            <w:tcW w:w="3721" w:type="dxa"/>
+          </w:tcPr>
+          <w:p>
+            <w:pPr>
+              <w:rPr>
+                <w:lang w:val="en-US"/>
+              </w:rPr>
+            </w:pPr>
+            <w:r>
+              <w:rPr>
+                <w:lang w:val="en-US"/>
+              </w:rPr>
+              <w:t>0,8</w:t>
+            </w:r>
+          </w:p>
+        </w:tc>
+        <w:tc>
+          <w:tcPr>
+            <w:tcW w:w="4222" w:type="dxa"/>
+          </w:tcPr>
+          <w:p>
+            <w:pPr>
+              <w:rPr>
+                <w:lang w:val="en-US"/>
+              </w:rPr>
+            </w:pPr>
+          </w:p>
+        </w:tc>
+      </w:tr>
+      <w:tr>
+        <w:tc>
+          <w:tcPr>
+            <w:tcW w:w="1345" w:type="dxa"/>
+          </w:tcPr>
+          <w:p>
+            <w:pPr>
+              <w:rPr>
+                <w:lang w:val="en-US"/>
+              </w:rPr>
+            </w:pPr>
+            <w:r>
+              <w:rPr>
+                <w:lang w:val="en-US"/>
+              </w:rPr>
+              <w:t>23</w:t>
+            </w:r>
+          </w:p>
+        </w:tc>
+        <w:tc>
+          <w:tcPr>
+            <w:tcW w:w="3721" w:type="dxa"/>
+          </w:tcPr>
+          <w:p>
+            <w:pPr>
+              <w:rPr>
+                <w:lang w:val="en-US"/>
+              </w:rPr>
+            </w:pPr>
+            <w:r>
+              <w:rPr>
+                <w:lang w:val="en-US"/>
+              </w:rPr>
+              <w:t>1,0</w:t>
+            </w:r>
+          </w:p>
+        </w:tc>
+        <w:tc>
+          <w:tcPr>
+            <w:tcW w:w="4222" w:type="dxa"/>
+          </w:tcPr>
+          <w:p>
+            <w:pPr>
+              <w:rPr>
+                <w:lang w:val="en-US"/>
+              </w:rPr>
+            </w:pPr>
+          </w:p>
+        </w:tc>
+      </w:tr>
+      <w:tr>
+        <w:tc>
+          <w:tcPr>
+            <w:tcW w:w="1345" w:type="dxa"/>
+          </w:tcPr>
+          <w:p>
+            <w:pPr>
+              <w:rPr>
+                <w:lang w:val="en-US"/>
+              </w:rPr>
+            </w:pPr>
+            <w:r>
+              <w:rPr>
+                <w:lang w:val="en-US"/>
+              </w:rPr>
+              <w:t>24</w:t>
+            </w:r>
+          </w:p>
+        </w:tc>
+        <w:tc>
+          <w:tcPr>
+            <w:tcW w:w="3721" w:type="dxa"/>
+          </w:tcPr>
+          <w:p>
+            <w:pPr>
+              <w:rPr>
+                <w:lang w:val="en-US"/>
+              </w:rPr>
+            </w:pPr>
+            <w:r>
+              <w:rPr>
+                <w:lang w:val="en-US"/>
+              </w:rPr>
+              <w:t>1,0</w:t>
+            </w:r>
+          </w:p>
+        </w:tc>
+        <w:tc>
+          <w:tcPr>
+            <w:tcW w:w="4222" w:type="dxa"/>
+          </w:tcPr>
+          <w:p>
+            <w:pPr>
+              <w:rPr>
+                <w:lang w:val="en-US"/>
+              </w:rPr>
+            </w:pPr>
+          </w:p>
+        </w:tc>
+      </w:tr>
+      <w:tr>
+        <w:tc>
+          <w:tcPr>
+            <w:tcW w:w="1345" w:type="dxa"/>
+          </w:tcPr>
+          <w:p>
+            <w:pPr>
+              <w:rPr>
+                <w:lang w:val="en-US"/>
+              </w:rPr>
+            </w:pPr>
+            <w:r>
+              <w:rPr>
+                <w:lang w:val="en-US"/>
+              </w:rPr>
+              <w:t>25</w:t>
+            </w:r>
+          </w:p>
+        </w:tc>
+        <w:tc>
+          <w:tcPr>
+            <w:tcW w:w="3721" w:type="dxa"/>
+          </w:tcPr>
+          <w:p>
+            <w:pPr>
+              <w:rPr>
+                <w:lang w:val="en-US"/>
+              </w:rPr>
+            </w:pPr>
+            <w:r>
+              <w:rPr>
+                <w:lang w:val="en-US"/>
+              </w:rPr>
+              <w:t>1,0</w:t>
+            </w:r>
+          </w:p>
+        </w:tc>
+        <w:tc>
+          <w:tcPr>
+            <w:tcW w:w="4222" w:type="dxa"/>
+          </w:tcPr>
+          <w:p>
+            <w:pPr>
+              <w:rPr>
+                <w:lang w:val="en-US"/>
+              </w:rPr>
+            </w:pPr>
+          </w:p>
+        </w:tc>
+      </w:tr>
+      <w:tr>
+        <w:tc>
+          <w:tcPr>
+            <w:tcW w:w="1345" w:type="dxa"/>
+          </w:tcPr>
+          <w:p>
+            <w:pPr>
+              <w:rPr>
+                <w:lang w:val="en-US"/>
+              </w:rPr>
+            </w:pPr>
+            <w:r>
+              <w:rPr>
+                <w:lang w:val="en-US"/>
+              </w:rPr>
+              <w:t>26</w:t>
+            </w:r>
+          </w:p>
+        </w:tc>
+        <w:tc>
+          <w:tcPr>
+            <w:tcW w:w="3721" w:type="dxa"/>
+          </w:tcPr>
+          <w:p>
+            <w:pPr>
+              <w:rPr>
+                <w:lang w:val="en-US"/>
+              </w:rPr>
+            </w:pPr>
+            <w:r>
+              <w:rPr>
+                <w:lang w:val="en-US"/>
+              </w:rPr>
+              <w:t>1,5</w:t>
+            </w:r>
+          </w:p>
+        </w:tc>
+        <w:tc>
+          <w:tcPr>
+            <w:tcW w:w="4222" w:type="dxa"/>
+          </w:tcPr>
+          <w:p>
+            <w:pPr>
+              <w:rPr>
+                <w:lang w:val="en-US"/>
+              </w:rPr>
+            </w:pPr>
+          </w:p>
+        </w:tc>
+      </w:tr>
+      <w:tr>
+        <w:tc>
+          <w:tcPr>
+            <w:tcW w:w="1345" w:type="dxa"/>
+          </w:tcPr>
+          <w:p>
+            <w:pPr>
+              <w:rPr>
+                <w:lang w:val="en-US"/>
+              </w:rPr>
+            </w:pPr>
+            <w:r>
+              <w:rPr>
+                <w:lang w:val="en-US"/>
+              </w:rPr>
               <w:t>2</w:t>
             </w:r>
-          </w:p>
-        </w:tc>
-        <w:tc>
-          <w:tcPr>
-            <w:tcW w:w="3721" w:type="dxa"/>
-          </w:tcPr>
-          <w:p>
-            <w:pPr>
-              <w:rPr>
-                <w:lang w:val="en-US"/>
-              </w:rPr>
-            </w:pPr>
-            <w:r>
-              <w:rPr>
-                <w:lang w:val="en-US"/>
-              </w:rPr>
-              <w:t>0,8</w:t>
-            </w:r>
-          </w:p>
-        </w:tc>
-        <w:tc>
-          <w:tcPr>
-            <w:tcW w:w="4222" w:type="dxa"/>
-          </w:tcPr>
-          <w:p>
-            <w:pPr>
-              <w:rPr>
-                <w:lang w:val="en-US"/>
-              </w:rPr>
-            </w:pPr>
-          </w:p>
-        </w:tc>
-      </w:tr>
-      <w:tr>
-        <w:tc>
-          <w:tcPr>
-            <w:tcW w:w="1345" w:type="dxa"/>
-          </w:tcPr>
-          <w:p>
-            <w:pPr>
-              <w:rPr>
-                <w:lang w:val="en-US"/>
-              </w:rPr>
-            </w:pPr>
-            <w:r>
-              <w:rPr>
-                <w:lang w:val="en-US"/>
-              </w:rPr>
-              <w:t>3</w:t>
-            </w:r>
-          </w:p>
-        </w:tc>
-        <w:tc>
-          <w:tcPr>
-            <w:tcW w:w="3721" w:type="dxa"/>
-          </w:tcPr>
-          <w:p>
-            <w:pPr>
-              <w:rPr>
-                <w:lang w:val="en-US"/>
-              </w:rPr>
-            </w:pPr>
-            <w:r>
-              <w:rPr>
-                <w:lang w:val="en-US"/>
-              </w:rPr>
-              <w:t>1</w:t>
-            </w:r>
-          </w:p>
-        </w:tc>
-        <w:tc>
-          <w:tcPr>
-            <w:tcW w:w="4222" w:type="dxa"/>
-          </w:tcPr>
-          <w:p>
-            <w:pPr>
-              <w:rPr>
-                <w:lang w:val="en-US"/>
-              </w:rPr>
-            </w:pPr>
-          </w:p>
-        </w:tc>
-      </w:tr>
-      <w:tr>
-        <w:tc>
-          <w:tcPr>
-            <w:tcW w:w="1345" w:type="dxa"/>
-          </w:tcPr>
-          <w:p>
-            <w:pPr>
-              <w:rPr>
-                <w:lang w:val="en-US"/>
-              </w:rPr>
-            </w:pPr>
-            <w:r>
-              <w:rPr>
-                <w:lang w:val="en-US"/>
-              </w:rPr>
-              <w:t>4</w:t>
+            <w:r>
+              <w:rPr>
+                <w:lang w:val="en-US"/>
+              </w:rPr>
+              <w:t>7</w:t>
             </w:r>
           </w:p>
         </w:tc>
@@ -605,75 +1917,137 @@
               <w:rPr>
                 <w:lang w:val="en-US"/>
               </w:rPr>
-              <w:t>5</w:t>
-            </w:r>
-          </w:p>
-        </w:tc>
-        <w:tc>
-          <w:tcPr>
-            <w:tcW w:w="3721" w:type="dxa"/>
-          </w:tcPr>
-          <w:p>
-            <w:pPr>
-              <w:rPr>
-                <w:lang w:val="en-US"/>
-              </w:rPr>
-            </w:pPr>
-            <w:r>
-              <w:rPr>
-                <w:lang w:val="en-US"/>
-              </w:rPr>
               <w:t>2</w:t>
             </w:r>
-          </w:p>
-        </w:tc>
-        <w:tc>
-          <w:tcPr>
-            <w:tcW w:w="4222" w:type="dxa"/>
-          </w:tcPr>
-          <w:p>
-            <w:pPr>
-              <w:rPr>
-                <w:lang w:val="en-US"/>
-              </w:rPr>
-            </w:pPr>
-          </w:p>
-        </w:tc>
-      </w:tr>
-      <w:tr>
-        <w:tc>
-          <w:tcPr>
-            <w:tcW w:w="1345" w:type="dxa"/>
-          </w:tcPr>
-          <w:p>
-            <w:pPr>
-              <w:rPr>
-                <w:lang w:val="en-US"/>
-              </w:rPr>
-            </w:pPr>
-            <w:r>
-              <w:rPr>
-                <w:lang w:val="en-US"/>
-              </w:rPr>
-              <w:t>6</w:t>
-            </w:r>
-          </w:p>
-        </w:tc>
-        <w:tc>
-          <w:tcPr>
-            <w:tcW w:w="3721" w:type="dxa"/>
-          </w:tcPr>
-          <w:p>
-            <w:pPr>
-              <w:rPr>
-                <w:lang w:val="en-US"/>
-              </w:rPr>
-            </w:pPr>
-            <w:r>
-              <w:rPr>
-                <w:lang w:val="en-US"/>
-              </w:rPr>
-              <w:t>3</w:t>
+            <w:r>
+              <w:rPr>
+                <w:lang w:val="en-US"/>
+              </w:rPr>
+              <w:t>8</w:t>
+            </w:r>
+          </w:p>
+        </w:tc>
+        <w:tc>
+          <w:tcPr>
+            <w:tcW w:w="3721" w:type="dxa"/>
+          </w:tcPr>
+          <w:p>
+            <w:pPr>
+              <w:rPr>
+                <w:lang w:val="en-US"/>
+              </w:rPr>
+            </w:pPr>
+            <w:r>
+              <w:rPr>
+                <w:lang w:val="en-US"/>
+              </w:rPr>
+              <w:t>1,5</w:t>
+            </w:r>
+          </w:p>
+        </w:tc>
+        <w:tc>
+          <w:tcPr>
+            <w:tcW w:w="4222" w:type="dxa"/>
+          </w:tcPr>
+          <w:p>
+            <w:pPr>
+              <w:rPr>
+                <w:lang w:val="en-US"/>
+              </w:rPr>
+            </w:pPr>
+          </w:p>
+        </w:tc>
+      </w:tr>
+      <w:tr>
+        <w:tc>
+          <w:tcPr>
+            <w:tcW w:w="1345" w:type="dxa"/>
+          </w:tcPr>
+          <w:p>
+            <w:pPr>
+              <w:rPr>
+                <w:lang w:val="en-US"/>
+              </w:rPr>
+            </w:pPr>
+            <w:r>
+              <w:rPr>
+                <w:lang w:val="en-US"/>
+              </w:rPr>
+              <w:t>2</w:t>
+            </w:r>
+            <w:r>
+              <w:rPr>
+                <w:lang w:val="en-US"/>
+              </w:rPr>
+              <w:t>9</w:t>
+            </w:r>
+          </w:p>
+        </w:tc>
+        <w:tc>
+          <w:tcPr>
+            <w:tcW w:w="3721" w:type="dxa"/>
+          </w:tcPr>
+          <w:p>
+            <w:pPr>
+              <w:rPr>
+                <w:lang w:val="en-US"/>
+              </w:rPr>
+            </w:pPr>
+            <w:r>
+              <w:rPr>
+                <w:lang w:val="en-US"/>
+              </w:rPr>
+              <w:t>3,0</w:t>
+            </w:r>
+          </w:p>
+        </w:tc>
+        <w:tc>
+          <w:tcPr>
+            <w:tcW w:w="4222" w:type="dxa"/>
+          </w:tcPr>
+          <w:p>
+            <w:pPr>
+              <w:rPr>
+                <w:lang w:val="en-US"/>
+              </w:rPr>
+            </w:pPr>
+          </w:p>
+        </w:tc>
+      </w:tr>
+      <w:tr>
+        <w:tc>
+          <w:tcPr>
+            <w:tcW w:w="1345" w:type="dxa"/>
+          </w:tcPr>
+          <w:p>
+            <w:pPr>
+              <w:rPr>
+                <w:lang w:val="en-US"/>
+              </w:rPr>
+            </w:pPr>
+            <w:r>
+              <w:rPr>
+                <w:lang w:val="en-US"/>
+              </w:rPr>
+              <w:t>30</w:t>
+            </w:r>
+          </w:p>
+        </w:tc>
+        <w:tc>
+          <w:tcPr>
+            <w:tcW w:w="3721" w:type="dxa"/>
+          </w:tcPr>
+          <w:p>
+            <w:pPr>
+              <w:rPr>
+                <w:lang w:val="en-US"/>
+              </w:rPr>
+            </w:pPr>
+            <w:r>
+              <w:rPr>
+                <w:lang w:val="en-US"/>
+              </w:rPr>
+              <w:t>3,0</w:t>
             </w:r>
           </w:p>
         </w:tc>
@@ -700,6 +2074,21 @@
     </w:p>
     <w:p>
       <w:pPr>
+        <w:spacing w:after="200" w:line="276" w:lineRule="auto"/>
+        <w:jc w:val="left"/>
+        <w:rPr>
+          <w:lang w:val="en-US"/>
+        </w:rPr>
+      </w:pPr>
+      <w:r>
+        <w:rPr>
+          <w:lang w:val="en-US"/>
+        </w:rPr>
+        <w:br w:type="page"/>
+      </w:r>
+    </w:p>
+    <w:p>
+      <w:pPr>
         <w:rPr>
           <w:b/>
           <w:lang w:val="en-US"/>
@@ -710,6 +2099,7 @@
           <w:b/>
           <w:lang w:val="en-US"/>
         </w:rPr>
+        <w:lastRenderedPageBreak/>
         <w:t>Test evaluation:</w:t>
       </w:r>
     </w:p>
@@ -787,7 +2177,7 @@
             <o:lock v:ext="edit" aspectratio="t"/>
           </v:shapetype>
           <v:shape id="_x0000_i1025" type="#_x0000_t75" style="width:453.35pt;height:623.1pt">
-            <v:imagedata r:id="rId6" o:title="Bildschirmfoto 2019-01-25 um 09.33.36"/>
+            <v:imagedata r:id="rId6" o:title="Bildschirmfoto 2019-01-25 um 09.33"/>
           </v:shape>
         </w:pict>
       </w:r>

</xml_diff>